<commit_message>
added new paper drafts
</commit_message>
<xml_diff>
--- a/Paper/Denny_mortality_15-11-30.docx
+++ b/Paper/Denny_mortality_15-11-30.docx
@@ -7641,8 +7641,6 @@
         </w:rPr>
         <w:fldChar w:fldCharType="end"/>
       </w:r>
-      <w:bookmarkStart w:id="4" w:name="_GoBack"/>
-      <w:bookmarkEnd w:id="4"/>
       <w:r>
         <w:rPr>
           <w:rFonts w:ascii="Arial" w:hAnsi="Arial" w:cs="Arial"/>
@@ -7883,7 +7881,7 @@
           <w:rFonts w:ascii="Arial" w:hAnsi="Arial" w:cs="Arial"/>
         </w:rPr>
       </w:pPr>
-      <w:commentRangeStart w:id="5"/>
+      <w:commentRangeStart w:id="4"/>
       <w:r>
         <w:rPr>
           <w:rFonts w:ascii="Arial" w:hAnsi="Arial" w:cs="Arial"/>
@@ -7923,12 +7921,12 @@
         </w:rPr>
         <w:t xml:space="preserve"> with a positive relationship between canopy openness and beech seedling density.</w:t>
       </w:r>
-      <w:commentRangeEnd w:id="5"/>
+      <w:commentRangeEnd w:id="4"/>
       <w:r>
         <w:rPr>
           <w:rStyle w:val="CommentReference"/>
         </w:rPr>
-        <w:commentReference w:id="5"/>
+        <w:commentReference w:id="4"/>
       </w:r>
     </w:p>
     <w:p>
@@ -7940,7 +7938,7 @@
           <w:rFonts w:ascii="Arial" w:hAnsi="Arial" w:cs="Arial"/>
         </w:rPr>
       </w:pPr>
-      <w:commentRangeStart w:id="6"/>
+      <w:commentRangeStart w:id="5"/>
       <w:r>
         <w:rPr>
           <w:rFonts w:ascii="Arial" w:hAnsi="Arial" w:cs="Arial"/>
@@ -7972,12 +7970,12 @@
         <w:lastRenderedPageBreak/>
         <w:t>declined during the years 1964-2014, so did the mortality rates of these saplings, from a maximum of 4.07% per year in 1964-1984 to 0.50% in 1996-2014 (Table 1). Conversely the proportion of saplings that became mature trees (&gt;10 cm DBH) showed an increase over this time period (Table 1).</w:t>
       </w:r>
-      <w:commentRangeEnd w:id="6"/>
+      <w:commentRangeEnd w:id="5"/>
       <w:r>
         <w:rPr>
           <w:rStyle w:val="CommentReference"/>
         </w:rPr>
-        <w:commentReference w:id="6"/>
+        <w:commentReference w:id="5"/>
       </w:r>
     </w:p>
     <w:p>
@@ -8203,7 +8201,7 @@
           <w:lang w:eastAsia="en-GB"/>
         </w:rPr>
       </w:pPr>
-      <w:commentRangeStart w:id="7"/>
+      <w:commentRangeStart w:id="6"/>
       <w:r>
         <w:rPr>
           <w:rFonts w:ascii="Arial" w:eastAsia="Times New Roman" w:hAnsi="Arial" w:cs="Arial"/>
@@ -8236,12 +8234,12 @@
         </w:rPr>
         <w:t>). Thus the effect of feedbacks was dependent upon high background juvenile mortality.</w:t>
       </w:r>
-      <w:commentRangeEnd w:id="7"/>
+      <w:commentRangeEnd w:id="6"/>
       <w:r>
         <w:rPr>
           <w:rStyle w:val="CommentReference"/>
         </w:rPr>
-        <w:commentReference w:id="7"/>
+        <w:commentReference w:id="6"/>
       </w:r>
     </w:p>
     <w:p>
@@ -9418,7 +9416,7 @@
         </w:rPr>
         <w:t xml:space="preserve">that grazing can lead to more open forests, may be partially supported by our case study. </w:t>
       </w:r>
-      <w:commentRangeStart w:id="8"/>
+      <w:commentRangeStart w:id="7"/>
       <w:r>
         <w:rPr>
           <w:rFonts w:ascii="Arial" w:eastAsia="Times New Roman" w:hAnsi="Arial" w:cs="Arial"/>
@@ -9435,12 +9433,12 @@
         </w:rPr>
         <w:t xml:space="preserve">. If tree recruitment is higher under areas of high canopy cover this could ultimately result in an increase in stand level mortality. </w:t>
       </w:r>
-      <w:commentRangeEnd w:id="8"/>
+      <w:commentRangeEnd w:id="7"/>
       <w:r>
         <w:rPr>
           <w:rStyle w:val="CommentReference"/>
         </w:rPr>
-        <w:commentReference w:id="8"/>
+        <w:commentReference w:id="7"/>
       </w:r>
     </w:p>
     <w:p>
@@ -12602,10 +12600,10 @@
         </w:rPr>
         <w:lastRenderedPageBreak/>
         <w:drawing>
-          <wp:inline distT="0" distB="0" distL="0" distR="0" wp14:anchorId="5D7C4124" wp14:editId="02DBDAB9">
-            <wp:extent cx="5731510" cy="2865755"/>
-            <wp:effectExtent l="0" t="0" r="2540" b="0"/>
-            <wp:docPr id="5" name="Picture 5"/>
+          <wp:inline distT="0" distB="0" distL="0" distR="0">
+            <wp:extent cx="5731510" cy="4298950"/>
+            <wp:effectExtent l="0" t="0" r="2540" b="6350"/>
+            <wp:docPr id="2" name="Picture 2"/>
             <wp:cNvGraphicFramePr>
               <a:graphicFrameLocks xmlns:a="http://schemas.openxmlformats.org/drawingml/2006/main" noChangeAspect="1"/>
             </wp:cNvGraphicFramePr>
@@ -12631,7 +12629,7 @@
                   <pic:spPr>
                     <a:xfrm>
                       <a:off x="0" y="0"/>
-                      <a:ext cx="5731510" cy="2865755"/>
+                      <a:ext cx="5731510" cy="4298950"/>
                     </a:xfrm>
                     <a:prstGeom prst="rect">
                       <a:avLst/>
@@ -12654,22 +12652,74 @@
           <w:lang w:eastAsia="en-GB"/>
         </w:rPr>
       </w:pPr>
-      <w:commentRangeStart w:id="9"/>
-      <w:r>
-        <w:rPr>
-          <w:rFonts w:ascii="Arial" w:eastAsia="Times New Roman" w:hAnsi="Arial" w:cs="Arial"/>
-          <w:color w:val="000000"/>
-          <w:lang w:eastAsia="en-GB"/>
-        </w:rPr>
-        <w:t>Figure 1 – Relationship between density of beech (a) seedlings and (b) saplings and canopy openness in woodlands in the New Forest showing signs of die-off. Solid lines represent predictions from averaging of mixed effects model coefficients.</w:t>
-      </w:r>
-      <w:commentRangeEnd w:id="9"/>
-      <w:r>
-        <w:rPr>
-          <w:rStyle w:val="CommentReference"/>
-        </w:rPr>
-        <w:commentReference w:id="9"/>
-      </w:r>
+      <w:r>
+        <w:rPr>
+          <w:rFonts w:ascii="Arial" w:eastAsia="Times New Roman" w:hAnsi="Arial" w:cs="Arial"/>
+          <w:color w:val="000000"/>
+          <w:lang w:eastAsia="en-GB"/>
+        </w:rPr>
+        <w:t>Figure 1 – Relationship between density of beech (a</w:t>
+      </w:r>
+      <w:r>
+        <w:rPr>
+          <w:rFonts w:ascii="Arial" w:eastAsia="Times New Roman" w:hAnsi="Arial" w:cs="Arial"/>
+          <w:color w:val="000000"/>
+          <w:lang w:eastAsia="en-GB"/>
+        </w:rPr>
+        <w:t>, c</w:t>
+      </w:r>
+      <w:r>
+        <w:rPr>
+          <w:rFonts w:ascii="Arial" w:eastAsia="Times New Roman" w:hAnsi="Arial" w:cs="Arial"/>
+          <w:color w:val="000000"/>
+          <w:lang w:eastAsia="en-GB"/>
+        </w:rPr>
+        <w:t>) seedlings and (b</w:t>
+      </w:r>
+      <w:r>
+        <w:rPr>
+          <w:rFonts w:ascii="Arial" w:eastAsia="Times New Roman" w:hAnsi="Arial" w:cs="Arial"/>
+          <w:color w:val="000000"/>
+          <w:lang w:eastAsia="en-GB"/>
+        </w:rPr>
+        <w:t>, d</w:t>
+      </w:r>
+      <w:r>
+        <w:rPr>
+          <w:rFonts w:ascii="Arial" w:eastAsia="Times New Roman" w:hAnsi="Arial" w:cs="Arial"/>
+          <w:color w:val="000000"/>
+          <w:lang w:eastAsia="en-GB"/>
+        </w:rPr>
+        <w:t xml:space="preserve">) saplings and canopy openness in woodlands in the New Forest showing signs </w:t>
+      </w:r>
+      <w:r>
+        <w:rPr>
+          <w:rFonts w:ascii="Arial" w:eastAsia="Times New Roman" w:hAnsi="Arial" w:cs="Arial"/>
+          <w:color w:val="000000"/>
+          <w:lang w:eastAsia="en-GB"/>
+        </w:rPr>
+        <w:t xml:space="preserve">of die-off. Plots </w:t>
+      </w:r>
+      <w:proofErr w:type="gramStart"/>
+      <w:r>
+        <w:rPr>
+          <w:rFonts w:ascii="Arial" w:eastAsia="Times New Roman" w:hAnsi="Arial" w:cs="Arial"/>
+          <w:color w:val="000000"/>
+          <w:lang w:eastAsia="en-GB"/>
+        </w:rPr>
+        <w:t>a &amp;</w:t>
+      </w:r>
+      <w:proofErr w:type="gramEnd"/>
+      <w:r>
+        <w:rPr>
+          <w:rFonts w:ascii="Arial" w:eastAsia="Times New Roman" w:hAnsi="Arial" w:cs="Arial"/>
+          <w:color w:val="000000"/>
+          <w:lang w:eastAsia="en-GB"/>
+        </w:rPr>
+        <w:t xml:space="preserve"> b use data from across the New Forest, while plots c &amp; d use data from Denny Wood. Solid lines represent predictions from coefficients with P ≤ 0.05.</w:t>
+      </w:r>
+      <w:bookmarkStart w:id="8" w:name="_GoBack"/>
+      <w:bookmarkEnd w:id="8"/>
     </w:p>
     <w:p>
       <w:pPr>
@@ -12688,6 +12738,7 @@
           <w:color w:val="000000"/>
           <w:lang w:eastAsia="en-GB"/>
         </w:rPr>
+        <w:lastRenderedPageBreak/>
         <w:drawing>
           <wp:inline distT="0" distB="0" distL="0" distR="0" wp14:anchorId="47629A1D" wp14:editId="2CBF1924">
             <wp:extent cx="5731510" cy="4093845"/>
@@ -12739,18 +12790,21 @@
           <w:rFonts w:ascii="Arial" w:hAnsi="Arial" w:cs="Arial"/>
         </w:rPr>
       </w:pPr>
-      <w:r>
-        <w:rPr>
-          <w:rFonts w:ascii="Arial" w:hAnsi="Arial" w:cs="Arial"/>
-        </w:rPr>
-        <w:t xml:space="preserve">Figure 2 – Relationship between subplot stem density and total subplot basal area. Points represent individual plots in 1964 (red circles), 1996 (green triangles) and 2014 (blue squares). The solid line represents the prediction from a mixed model of </w:t>
-      </w:r>
-      <w:r>
-        <w:rPr>
-          <w:rFonts w:ascii="Arial" w:hAnsi="Arial" w:cs="Arial"/>
-        </w:rPr>
-        <w:lastRenderedPageBreak/>
-        <w:t>this relationship with the grey band representing the coefficient confidence intervals. Note that that both x and y axes are log transformed.</w:t>
+      <w:commentRangeStart w:id="9"/>
+      <w:r>
+        <w:rPr>
+          <w:rFonts w:ascii="Arial" w:hAnsi="Arial" w:cs="Arial"/>
+        </w:rPr>
+        <w:t>Figure 2 – Relationship between subplot stem density and total subplot basal area. Points represent individual plots in 1964 (red circles), 1996 (green triangles) and 2014 (blue squares). The solid line represents the prediction from a mixed model of this relationship with the grey band representing the coefficient confidence intervals. Note that that both x and y axes are log transformed.</w:t>
+      </w:r>
+      <w:commentRangeEnd w:id="9"/>
+      <w:r>
+        <w:rPr>
+          <w:rStyle w:val="CommentReference"/>
+          <w:rFonts w:asciiTheme="minorHAnsi" w:eastAsiaTheme="minorHAnsi" w:hAnsiTheme="minorHAnsi" w:cstheme="minorBidi"/>
+          <w:lang w:eastAsia="en-US"/>
+        </w:rPr>
+        <w:commentReference w:id="9"/>
       </w:r>
     </w:p>
     <w:p>
@@ -12778,6 +12832,7 @@
           <w:noProof/>
           <w:lang w:eastAsia="en-GB"/>
         </w:rPr>
+        <w:lastRenderedPageBreak/>
         <w:drawing>
           <wp:inline distT="0" distB="0" distL="0" distR="0" wp14:anchorId="3A3432F3" wp14:editId="7F9368F1">
             <wp:extent cx="5731510" cy="3439160"/>
@@ -17155,6 +17210,22 @@
       </w:r>
     </w:p>
   </w:comment>
+  <w:comment w:id="4" w:author="Phil Martin" w:date="2015-11-26T12:06:00Z" w:initials="PM">
+    <w:p>
+      <w:pPr>
+        <w:pStyle w:val="CommentText"/>
+      </w:pPr>
+      <w:r>
+        <w:rPr>
+          <w:rStyle w:val="CommentReference"/>
+        </w:rPr>
+        <w:annotationRef/>
+      </w:r>
+      <w:r>
+        <w:t>I need to tidy up this analysis, reporting standard errors of slopes where needed.</w:t>
+      </w:r>
+    </w:p>
+  </w:comment>
   <w:comment w:id="5" w:author="Phil Martin" w:date="2015-11-26T12:06:00Z" w:initials="PM">
     <w:p>
       <w:pPr>
@@ -17167,11 +17238,11 @@
         <w:annotationRef/>
       </w:r>
       <w:r>
-        <w:t>I need to tidy up this analysis, reporting standard errors of slopes where needed.</w:t>
+        <w:t>This part of the analysis needs tidying up as well. It is the basis for the IBM so it needs to be high quality.</w:t>
       </w:r>
     </w:p>
   </w:comment>
-  <w:comment w:id="6" w:author="Phil Martin" w:date="2015-11-26T12:06:00Z" w:initials="PM">
+  <w:comment w:id="6" w:author="Phil Martin" w:date="2015-09-07T09:27:00Z" w:initials="PM">
     <w:p>
       <w:pPr>
         <w:pStyle w:val="CommentText"/>
@@ -17183,11 +17254,11 @@
         <w:annotationRef/>
       </w:r>
       <w:r>
-        <w:t>This part of the analysis needs tidying up as well. It is the basis for the IBM so it needs to be high quality.</w:t>
+        <w:t>This needs reworking when I run the new model. These results are based on a previous model run.</w:t>
       </w:r>
     </w:p>
   </w:comment>
-  <w:comment w:id="7" w:author="Phil Martin" w:date="2015-09-07T09:27:00Z" w:initials="PM">
+  <w:comment w:id="7" w:author="Phil Martin" w:date="2015-11-30T12:00:00Z" w:initials="PM">
     <w:p>
       <w:pPr>
         <w:pStyle w:val="CommentText"/>
@@ -17199,11 +17270,11 @@
         <w:annotationRef/>
       </w:r>
       <w:r>
-        <w:t>This needs reworking when I run the new model. These results are based on a previous model run.</w:t>
+        <w:t>At present this is poorly explained. I need to work out a better way of saying this.</w:t>
       </w:r>
     </w:p>
   </w:comment>
-  <w:comment w:id="8" w:author="Phil Martin" w:date="2015-11-30T12:00:00Z" w:initials="PM">
+  <w:comment w:id="9" w:author="Phil Martin" w:date="2015-11-30T15:59:00Z" w:initials="PM">
     <w:p>
       <w:pPr>
         <w:pStyle w:val="CommentText"/>
@@ -17215,23 +17286,7 @@
         <w:annotationRef/>
       </w:r>
       <w:r>
-        <w:t>At present this is poorly explained. I need to work out a better way of saying this.</w:t>
-      </w:r>
-    </w:p>
-  </w:comment>
-  <w:comment w:id="9" w:author="Phil Martin" w:date="2015-10-13T11:12:00Z" w:initials="PM">
-    <w:p>
-      <w:pPr>
-        <w:pStyle w:val="CommentText"/>
-      </w:pPr>
-      <w:r>
-        <w:rPr>
-          <w:rStyle w:val="CommentReference"/>
-        </w:rPr>
-        <w:annotationRef/>
-      </w:r>
-      <w:r>
-        <w:t>Alter these figures to make them more convincing. Present the figure legends with statistics. Miss off line from (b).</w:t>
+        <w:t>Change this so that there are more ticks on both axes</w:t>
       </w:r>
     </w:p>
   </w:comment>
@@ -17418,6 +17473,95 @@
     </w:lvl>
   </w:abstractNum>
   <w:abstractNum w:abstractNumId="1">
+    <w:nsid w:val="121575BC"/>
+    <w:multiLevelType w:val="hybridMultilevel"/>
+    <w:tmpl w:val="4DA29680"/>
+    <w:lvl w:ilvl="0" w:tplc="C96E145C">
+      <w:start w:val="1"/>
+      <w:numFmt w:val="decimal"/>
+      <w:lvlText w:val="(%1)"/>
+      <w:lvlJc w:val="left"/>
+      <w:pPr>
+        <w:ind w:left="720" w:hanging="360"/>
+      </w:pPr>
+      <w:rPr>
+        <w:rFonts w:hint="default"/>
+      </w:rPr>
+    </w:lvl>
+    <w:lvl w:ilvl="1" w:tplc="08090019" w:tentative="1">
+      <w:start w:val="1"/>
+      <w:numFmt w:val="lowerLetter"/>
+      <w:lvlText w:val="%2."/>
+      <w:lvlJc w:val="left"/>
+      <w:pPr>
+        <w:ind w:left="1440" w:hanging="360"/>
+      </w:pPr>
+    </w:lvl>
+    <w:lvl w:ilvl="2" w:tplc="0809001B" w:tentative="1">
+      <w:start w:val="1"/>
+      <w:numFmt w:val="lowerRoman"/>
+      <w:lvlText w:val="%3."/>
+      <w:lvlJc w:val="right"/>
+      <w:pPr>
+        <w:ind w:left="2160" w:hanging="180"/>
+      </w:pPr>
+    </w:lvl>
+    <w:lvl w:ilvl="3" w:tplc="0809000F" w:tentative="1">
+      <w:start w:val="1"/>
+      <w:numFmt w:val="decimal"/>
+      <w:lvlText w:val="%4."/>
+      <w:lvlJc w:val="left"/>
+      <w:pPr>
+        <w:ind w:left="2880" w:hanging="360"/>
+      </w:pPr>
+    </w:lvl>
+    <w:lvl w:ilvl="4" w:tplc="08090019" w:tentative="1">
+      <w:start w:val="1"/>
+      <w:numFmt w:val="lowerLetter"/>
+      <w:lvlText w:val="%5."/>
+      <w:lvlJc w:val="left"/>
+      <w:pPr>
+        <w:ind w:left="3600" w:hanging="360"/>
+      </w:pPr>
+    </w:lvl>
+    <w:lvl w:ilvl="5" w:tplc="0809001B" w:tentative="1">
+      <w:start w:val="1"/>
+      <w:numFmt w:val="lowerRoman"/>
+      <w:lvlText w:val="%6."/>
+      <w:lvlJc w:val="right"/>
+      <w:pPr>
+        <w:ind w:left="4320" w:hanging="180"/>
+      </w:pPr>
+    </w:lvl>
+    <w:lvl w:ilvl="6" w:tplc="0809000F" w:tentative="1">
+      <w:start w:val="1"/>
+      <w:numFmt w:val="decimal"/>
+      <w:lvlText w:val="%7."/>
+      <w:lvlJc w:val="left"/>
+      <w:pPr>
+        <w:ind w:left="5040" w:hanging="360"/>
+      </w:pPr>
+    </w:lvl>
+    <w:lvl w:ilvl="7" w:tplc="08090019" w:tentative="1">
+      <w:start w:val="1"/>
+      <w:numFmt w:val="lowerLetter"/>
+      <w:lvlText w:val="%8."/>
+      <w:lvlJc w:val="left"/>
+      <w:pPr>
+        <w:ind w:left="5760" w:hanging="360"/>
+      </w:pPr>
+    </w:lvl>
+    <w:lvl w:ilvl="8" w:tplc="0809001B" w:tentative="1">
+      <w:start w:val="1"/>
+      <w:numFmt w:val="lowerRoman"/>
+      <w:lvlText w:val="%9."/>
+      <w:lvlJc w:val="right"/>
+      <w:pPr>
+        <w:ind w:left="6480" w:hanging="180"/>
+      </w:pPr>
+    </w:lvl>
+  </w:abstractNum>
+  <w:abstractNum w:abstractNumId="2">
     <w:nsid w:val="144E2387"/>
     <w:multiLevelType w:val="multilevel"/>
     <w:tmpl w:val="72AA7AF4"/>
@@ -17530,7 +17674,7 @@
       </w:pPr>
     </w:lvl>
   </w:abstractNum>
-  <w:abstractNum w:abstractNumId="2">
+  <w:abstractNum w:abstractNumId="3">
     <w:nsid w:val="20C43334"/>
     <w:multiLevelType w:val="multilevel"/>
     <w:tmpl w:val="18B2CC12"/>
@@ -17643,7 +17787,7 @@
       </w:pPr>
     </w:lvl>
   </w:abstractNum>
-  <w:abstractNum w:abstractNumId="3">
+  <w:abstractNum w:abstractNumId="4">
     <w:nsid w:val="221A64FD"/>
     <w:multiLevelType w:val="multilevel"/>
     <w:tmpl w:val="069CC952"/>
@@ -17756,7 +17900,7 @@
       </w:pPr>
     </w:lvl>
   </w:abstractNum>
-  <w:abstractNum w:abstractNumId="4">
+  <w:abstractNum w:abstractNumId="5">
     <w:nsid w:val="230415A1"/>
     <w:multiLevelType w:val="multilevel"/>
     <w:tmpl w:val="10B0A9D0"/>
@@ -17869,7 +18013,7 @@
       </w:pPr>
     </w:lvl>
   </w:abstractNum>
-  <w:abstractNum w:abstractNumId="5">
+  <w:abstractNum w:abstractNumId="6">
     <w:nsid w:val="28BA32B3"/>
     <w:multiLevelType w:val="multilevel"/>
     <w:tmpl w:val="66EA8B3E"/>
@@ -17982,7 +18126,7 @@
       </w:pPr>
     </w:lvl>
   </w:abstractNum>
-  <w:abstractNum w:abstractNumId="6">
+  <w:abstractNum w:abstractNumId="7">
     <w:nsid w:val="28F04C7A"/>
     <w:multiLevelType w:val="hybridMultilevel"/>
     <w:tmpl w:val="503437B2"/>
@@ -18095,7 +18239,7 @@
       </w:rPr>
     </w:lvl>
   </w:abstractNum>
-  <w:abstractNum w:abstractNumId="7">
+  <w:abstractNum w:abstractNumId="8">
     <w:nsid w:val="40194299"/>
     <w:multiLevelType w:val="multilevel"/>
     <w:tmpl w:val="325EBA5A"/>
@@ -18208,7 +18352,7 @@
       </w:pPr>
     </w:lvl>
   </w:abstractNum>
-  <w:abstractNum w:abstractNumId="8">
+  <w:abstractNum w:abstractNumId="9">
     <w:nsid w:val="454C3C67"/>
     <w:multiLevelType w:val="multilevel"/>
     <w:tmpl w:val="49D8427C"/>
@@ -18321,7 +18465,7 @@
       </w:pPr>
     </w:lvl>
   </w:abstractNum>
-  <w:abstractNum w:abstractNumId="9">
+  <w:abstractNum w:abstractNumId="10">
     <w:nsid w:val="5EDD02A8"/>
     <w:multiLevelType w:val="hybridMultilevel"/>
     <w:tmpl w:val="EACA0C44"/>
@@ -18407,7 +18551,7 @@
       </w:pPr>
     </w:lvl>
   </w:abstractNum>
-  <w:abstractNum w:abstractNumId="10">
+  <w:abstractNum w:abstractNumId="11">
     <w:nsid w:val="60CA7C2A"/>
     <w:multiLevelType w:val="hybridMultilevel"/>
     <w:tmpl w:val="50A64BDC"/>
@@ -18493,7 +18637,7 @@
       </w:pPr>
     </w:lvl>
   </w:abstractNum>
-  <w:abstractNum w:abstractNumId="11">
+  <w:abstractNum w:abstractNumId="12">
     <w:nsid w:val="714A692A"/>
     <w:multiLevelType w:val="multilevel"/>
     <w:tmpl w:val="5CF46FC4"/>
@@ -18607,10 +18751,10 @@
     </w:lvl>
   </w:abstractNum>
   <w:num w:numId="1">
-    <w:abstractNumId w:val="7"/>
+    <w:abstractNumId w:val="8"/>
   </w:num>
   <w:num w:numId="2">
-    <w:abstractNumId w:val="8"/>
+    <w:abstractNumId w:val="9"/>
   </w:num>
   <w:num w:numId="3">
     <w:abstractNumId w:val="0"/>
@@ -18623,7 +18767,7 @@
     </w:lvlOverride>
   </w:num>
   <w:num w:numId="4">
-    <w:abstractNumId w:val="4"/>
+    <w:abstractNumId w:val="5"/>
     <w:lvlOverride w:ilvl="0">
       <w:lvl w:ilvl="0">
         <w:numFmt w:val="decimal"/>
@@ -18633,7 +18777,7 @@
     </w:lvlOverride>
   </w:num>
   <w:num w:numId="5">
-    <w:abstractNumId w:val="1"/>
+    <w:abstractNumId w:val="2"/>
     <w:lvlOverride w:ilvl="0">
       <w:lvl w:ilvl="0">
         <w:numFmt w:val="decimal"/>
@@ -18643,7 +18787,7 @@
     </w:lvlOverride>
   </w:num>
   <w:num w:numId="6">
-    <w:abstractNumId w:val="2"/>
+    <w:abstractNumId w:val="3"/>
     <w:lvlOverride w:ilvl="0">
       <w:lvl w:ilvl="0">
         <w:numFmt w:val="decimal"/>
@@ -18653,22 +18797,25 @@
     </w:lvlOverride>
   </w:num>
   <w:num w:numId="7">
-    <w:abstractNumId w:val="5"/>
+    <w:abstractNumId w:val="6"/>
   </w:num>
   <w:num w:numId="8">
-    <w:abstractNumId w:val="3"/>
+    <w:abstractNumId w:val="4"/>
   </w:num>
   <w:num w:numId="9">
+    <w:abstractNumId w:val="12"/>
+  </w:num>
+  <w:num w:numId="10">
+    <w:abstractNumId w:val="10"/>
+  </w:num>
+  <w:num w:numId="11">
+    <w:abstractNumId w:val="7"/>
+  </w:num>
+  <w:num w:numId="12">
     <w:abstractNumId w:val="11"/>
   </w:num>
-  <w:num w:numId="10">
-    <w:abstractNumId w:val="9"/>
-  </w:num>
-  <w:num w:numId="11">
-    <w:abstractNumId w:val="6"/>
-  </w:num>
-  <w:num w:numId="12">
-    <w:abstractNumId w:val="10"/>
+  <w:num w:numId="13">
+    <w:abstractNumId w:val="1"/>
   </w:num>
 </w:numbering>
 </file>
@@ -19645,7 +19792,7 @@
 </file>
 
 <file path=customXml/itemProps1.xml><?xml version="1.0" encoding="utf-8"?>
-<ds:datastoreItem xmlns:ds="http://schemas.openxmlformats.org/officeDocument/2006/customXml" ds:itemID="{4BA4F8E3-AAC3-4F79-8B4D-1B9C0158536B}">
+<ds:datastoreItem xmlns:ds="http://schemas.openxmlformats.org/officeDocument/2006/customXml" ds:itemID="{D3E8E190-8291-4735-9E7C-A55117E97870}">
   <ds:schemaRefs>
     <ds:schemaRef ds:uri="http://schemas.openxmlformats.org/officeDocument/2006/bibliography"/>
   </ds:schemaRefs>

</xml_diff>